<commit_message>
Sprawozdanie TODO: - Screeny aplikacji - Diagramy klas
</commit_message>
<xml_diff>
--- a/Sprawozdanie.docx
+++ b/Sprawozdanie.docx
@@ -374,13 +374,13 @@
         <w:br/>
       </w:r>
       <w:r>
-        <w:t>18</w:t>
+        <w:t>1</w:t>
       </w:r>
       <w:r>
         <w:t xml:space="preserve"> </w:t>
       </w:r>
       <w:r>
-        <w:t>stycznia</w:t>
+        <w:t>luty</w:t>
       </w:r>
       <w:r>
         <w:t xml:space="preserve"> 202</w:t>
@@ -416,7 +416,10 @@
     </w:p>
     <w:p>
       <w:r>
-        <w:t>Projekt został podzielony na frontend oraz backend. Język programowania użyty do stworzenia backendu to Java, a frontendu React. Kod zostanie dokładnie opisany rozdziale 3.</w:t>
+        <w:t>Projekt został podzielony na frontend oraz backend. Język programowania użyty do stworzenia backendu to Java, a frontendu React</w:t>
+      </w:r>
+      <w:r>
+        <w:t>.</w:t>
       </w:r>
     </w:p>
     <w:p/>
@@ -454,7 +457,7 @@
       </w:pPr>
       <w:r>
         <w:lastRenderedPageBreak/>
-        <w:t>Teoria</w:t>
+        <w:t>Opis zastosowanych algorytmów</w:t>
       </w:r>
     </w:p>
     <w:p>
@@ -658,6 +661,137 @@
       <w:pPr>
         <w:spacing w:line="480" w:lineRule="auto"/>
         <w:ind w:right="-15" w:firstLine="0"/>
+        <w:jc w:val="center"/>
+        <w:rPr>
+          <w:szCs w:val="24"/>
+        </w:rPr>
+      </w:pPr>
+      <w:r>
+        <w:rPr>
+          <w:noProof/>
+        </w:rPr>
+        <w:lastRenderedPageBreak/>
+        <w:drawing>
+          <wp:inline distT="0" distB="0" distL="0" distR="0" wp14:anchorId="5C437DE5" wp14:editId="154A5C9F">
+            <wp:extent cx="5760720" cy="3618230"/>
+            <wp:effectExtent l="0" t="0" r="0" b="1270"/>
+            <wp:docPr id="6" name="Picture 6" descr="Diagram&#10;&#10;Description automatically generated"/>
+            <wp:cNvGraphicFramePr>
+              <a:graphicFrameLocks xmlns:a="http://schemas.openxmlformats.org/drawingml/2006/main" noChangeAspect="1"/>
+            </wp:cNvGraphicFramePr>
+            <a:graphic xmlns:a="http://schemas.openxmlformats.org/drawingml/2006/main">
+              <a:graphicData uri="http://schemas.openxmlformats.org/drawingml/2006/picture">
+                <pic:pic xmlns:pic="http://schemas.openxmlformats.org/drawingml/2006/picture">
+                  <pic:nvPicPr>
+                    <pic:cNvPr id="6" name="Picture 6" descr="Diagram&#10;&#10;Description automatically generated"/>
+                    <pic:cNvPicPr/>
+                  </pic:nvPicPr>
+                  <pic:blipFill>
+                    <a:blip r:embed="rId10"/>
+                    <a:stretch>
+                      <a:fillRect/>
+                    </a:stretch>
+                  </pic:blipFill>
+                  <pic:spPr>
+                    <a:xfrm>
+                      <a:off x="0" y="0"/>
+                      <a:ext cx="5760720" cy="3618230"/>
+                    </a:xfrm>
+                    <a:prstGeom prst="rect">
+                      <a:avLst/>
+                    </a:prstGeom>
+                  </pic:spPr>
+                </pic:pic>
+              </a:graphicData>
+            </a:graphic>
+          </wp:inline>
+        </w:drawing>
+      </w:r>
+    </w:p>
+    <w:p>
+      <w:pPr>
+        <w:spacing w:line="480" w:lineRule="auto"/>
+        <w:ind w:left="-15" w:right="-15"/>
+        <w:jc w:val="center"/>
+        <w:rPr>
+          <w:szCs w:val="24"/>
+        </w:rPr>
+      </w:pPr>
+      <w:r>
+        <w:rPr>
+          <w:szCs w:val="24"/>
+        </w:rPr>
+        <w:t>2.</w:t>
+      </w:r>
+      <w:r>
+        <w:rPr>
+          <w:szCs w:val="24"/>
+        </w:rPr>
+        <w:t>2</w:t>
+      </w:r>
+      <w:r>
+        <w:rPr>
+          <w:szCs w:val="24"/>
+        </w:rPr>
+        <w:t xml:space="preserve"> RAID </w:t>
+      </w:r>
+      <w:r>
+        <w:rPr>
+          <w:szCs w:val="24"/>
+        </w:rPr>
+        <w:t>0</w:t>
+      </w:r>
+      <w:r>
+        <w:rPr>
+          <w:szCs w:val="24"/>
+        </w:rPr>
+        <w:t xml:space="preserve"> - wizualizacja</w:t>
+      </w:r>
+    </w:p>
+    <w:p>
+      <w:pPr>
+        <w:spacing w:line="480" w:lineRule="auto"/>
+        <w:ind w:right="-15" w:firstLine="0"/>
+        <w:jc w:val="left"/>
+        <w:rPr>
+          <w:szCs w:val="24"/>
+        </w:rPr>
+      </w:pPr>
+      <w:r>
+        <w:rPr>
+          <w:szCs w:val="24"/>
+        </w:rPr>
+        <w:t>Raid 0 nie jest odporny n</w:t>
+      </w:r>
+      <w:r>
+        <w:rPr>
+          <w:szCs w:val="24"/>
+        </w:rPr>
+        <w:t>a błędy</w:t>
+      </w:r>
+      <w:r>
+        <w:rPr>
+          <w:szCs w:val="24"/>
+        </w:rPr>
+        <w:t>. Zwiększa</w:t>
+      </w:r>
+      <w:r>
+        <w:rPr>
+          <w:szCs w:val="24"/>
+        </w:rPr>
+        <w:t xml:space="preserve"> szansę na utratę danych, ponieważ dane nie są zduplikowane, a </w:t>
+      </w:r>
+      <w:r>
+        <w:rPr>
+          <w:szCs w:val="24"/>
+        </w:rPr>
+        <w:t>rozłożone pomiędzy dwoma dyskami. Na rysunku 2.2 widzimy, podział dysk 1: A,C,E,G,I; dysk 2: B,D,F,H,J. Jeżeli jeden z dysków zawiódłby albo zostałby fizycznie zniszczony to stracilibyśmy wszystkie dane. Jedyny plus RAID 0 to szybkość, ponieważ posiadamy dwa dyski, zamiast jednego i daje nam to możliwość szybszego odczytywania danych.</w:t>
+      </w:r>
+    </w:p>
+    <w:p>
+      <w:pPr>
+        <w:spacing w:line="480" w:lineRule="auto"/>
+        <w:ind w:right="-15" w:firstLine="0"/>
         <w:jc w:val="left"/>
         <w:rPr>
           <w:b/>
@@ -666,15 +800,19 @@
           <w:szCs w:val="32"/>
         </w:rPr>
       </w:pPr>
-      <w:r>
+    </w:p>
+    <w:p>
+      <w:pPr>
+        <w:spacing w:line="480" w:lineRule="auto"/>
+        <w:ind w:right="-15" w:firstLine="0"/>
+        <w:jc w:val="left"/>
         <w:rPr>
           <w:b/>
           <w:bCs/>
           <w:sz w:val="32"/>
           <w:szCs w:val="32"/>
         </w:rPr>
-        <w:t>RAID1:</w:t>
-      </w:r>
+      </w:pPr>
     </w:p>
     <w:p>
       <w:pPr>
@@ -682,7 +820,10 @@
         <w:ind w:right="-15" w:firstLine="0"/>
         <w:jc w:val="left"/>
         <w:rPr>
-          <w:szCs w:val="24"/>
+          <w:b/>
+          <w:bCs/>
+          <w:sz w:val="32"/>
+          <w:szCs w:val="32"/>
         </w:rPr>
       </w:pPr>
     </w:p>
@@ -692,21 +833,63 @@
         <w:ind w:right="-15" w:firstLine="0"/>
         <w:jc w:val="left"/>
         <w:rPr>
-          <w:szCs w:val="24"/>
-        </w:rPr>
-      </w:pPr>
-      <w:r>
-        <w:rPr>
-          <w:szCs w:val="24"/>
-        </w:rPr>
-        <w:t xml:space="preserve">W modelu RAID1 każdy dysk posiada swoją kompletną kopię (mirror). Wszystkie zapisy realizowane są jednocześnie na dysku podstawowym i zapasowym. Odczyt realizowany jest z </w:t>
-      </w:r>
-      <w:r>
-        <w:rPr>
-          <w:szCs w:val="24"/>
+          <w:b/>
+          <w:bCs/>
+          <w:sz w:val="32"/>
+          <w:szCs w:val="32"/>
+        </w:rPr>
+      </w:pPr>
+    </w:p>
+    <w:p>
+      <w:pPr>
+        <w:spacing w:line="480" w:lineRule="auto"/>
+        <w:ind w:right="-15" w:firstLine="0"/>
+        <w:jc w:val="left"/>
+        <w:rPr>
+          <w:b/>
+          <w:bCs/>
+          <w:sz w:val="32"/>
+          <w:szCs w:val="32"/>
+        </w:rPr>
+      </w:pPr>
+    </w:p>
+    <w:p>
+      <w:pPr>
+        <w:spacing w:line="480" w:lineRule="auto"/>
+        <w:ind w:right="-15" w:firstLine="0"/>
+        <w:jc w:val="left"/>
+        <w:rPr>
+          <w:b/>
+          <w:bCs/>
+          <w:sz w:val="32"/>
+          <w:szCs w:val="32"/>
+        </w:rPr>
+      </w:pPr>
+      <w:r>
+        <w:rPr>
+          <w:b/>
+          <w:bCs/>
+          <w:sz w:val="32"/>
+          <w:szCs w:val="32"/>
         </w:rPr>
         <w:lastRenderedPageBreak/>
-        <w:t>jednego dysku. W przypadku wykrycia błędu (CRC) informacja odczytywana jest z dysku zapasowego.</w:t>
+        <w:t>RAID1:</w:t>
+      </w:r>
+    </w:p>
+    <w:p>
+      <w:pPr>
+        <w:spacing w:line="480" w:lineRule="auto"/>
+        <w:ind w:right="-15" w:firstLine="0"/>
+        <w:jc w:val="left"/>
+        <w:rPr>
+          <w:szCs w:val="24"/>
+        </w:rPr>
+      </w:pPr>
+      <w:r>
+        <w:rPr>
+          <w:szCs w:val="24"/>
+        </w:rPr>
+        <w:t>W modelu RAID1 każdy dysk posiada swoją kompletną kopię (mirror). Wszystkie zapisy realizowane są jednocześnie na dysku podstawowym i zapasowym. Odczyt realizowany jest z jednego dysku. W przypadku wykrycia błędu (CRC) informacja odczytywana jest z dysku zapasowego.</w:t>
       </w:r>
     </w:p>
     <w:p>
@@ -766,7 +949,7 @@
                     </pic:cNvPicPr>
                   </pic:nvPicPr>
                   <pic:blipFill>
-                    <a:blip r:embed="rId10">
+                    <a:blip r:embed="rId11">
                       <a:extLst>
                         <a:ext uri="{28A0092B-C50C-407E-A947-70E740481C1C}">
                           <a14:useLocalDpi xmlns:a14="http://schemas.microsoft.com/office/drawing/2010/main" val="0"/>
@@ -817,7 +1000,7 @@
         <w:rPr>
           <w:szCs w:val="24"/>
         </w:rPr>
-        <w:t>2</w:t>
+        <w:t>3</w:t>
       </w:r>
       <w:r>
         <w:rPr>
@@ -867,6 +1050,87 @@
           <w:szCs w:val="24"/>
         </w:rPr>
       </w:pPr>
+      <w:r>
+        <w:rPr>
+          <w:noProof/>
+        </w:rPr>
+        <w:lastRenderedPageBreak/>
+        <w:drawing>
+          <wp:inline distT="0" distB="0" distL="0" distR="0" wp14:anchorId="3186F520" wp14:editId="758E7B2D">
+            <wp:extent cx="5760720" cy="4234815"/>
+            <wp:effectExtent l="0" t="0" r="0" b="0"/>
+            <wp:docPr id="9" name="Picture 9" descr="Diagram&#10;&#10;Description automatically generated"/>
+            <wp:cNvGraphicFramePr>
+              <a:graphicFrameLocks xmlns:a="http://schemas.openxmlformats.org/drawingml/2006/main" noChangeAspect="1"/>
+            </wp:cNvGraphicFramePr>
+            <a:graphic xmlns:a="http://schemas.openxmlformats.org/drawingml/2006/main">
+              <a:graphicData uri="http://schemas.openxmlformats.org/drawingml/2006/picture">
+                <pic:pic xmlns:pic="http://schemas.openxmlformats.org/drawingml/2006/picture">
+                  <pic:nvPicPr>
+                    <pic:cNvPr id="9" name="Picture 9" descr="Diagram&#10;&#10;Description automatically generated"/>
+                    <pic:cNvPicPr/>
+                  </pic:nvPicPr>
+                  <pic:blipFill>
+                    <a:blip r:embed="rId12"/>
+                    <a:stretch>
+                      <a:fillRect/>
+                    </a:stretch>
+                  </pic:blipFill>
+                  <pic:spPr>
+                    <a:xfrm>
+                      <a:off x="0" y="0"/>
+                      <a:ext cx="5760720" cy="4234815"/>
+                    </a:xfrm>
+                    <a:prstGeom prst="rect">
+                      <a:avLst/>
+                    </a:prstGeom>
+                  </pic:spPr>
+                </pic:pic>
+              </a:graphicData>
+            </a:graphic>
+          </wp:inline>
+        </w:drawing>
+      </w:r>
+    </w:p>
+    <w:p>
+      <w:pPr>
+        <w:spacing w:line="480" w:lineRule="auto"/>
+        <w:ind w:left="-15" w:right="-15"/>
+        <w:jc w:val="center"/>
+        <w:rPr>
+          <w:szCs w:val="24"/>
+        </w:rPr>
+      </w:pPr>
+      <w:r>
+        <w:rPr>
+          <w:szCs w:val="24"/>
+        </w:rPr>
+        <w:t>2.</w:t>
+      </w:r>
+      <w:r>
+        <w:rPr>
+          <w:szCs w:val="24"/>
+        </w:rPr>
+        <w:t>4</w:t>
+      </w:r>
+      <w:r>
+        <w:rPr>
+          <w:szCs w:val="24"/>
+        </w:rPr>
+        <w:t xml:space="preserve"> RAID </w:t>
+      </w:r>
+      <w:r>
+        <w:rPr>
+          <w:szCs w:val="24"/>
+        </w:rPr>
+        <w:t>1</w:t>
+      </w:r>
+      <w:r>
+        <w:rPr>
+          <w:szCs w:val="24"/>
+        </w:rPr>
+        <w:t xml:space="preserve"> - wizualizacja</w:t>
+      </w:r>
     </w:p>
     <w:p>
       <w:pPr>
@@ -874,19 +1138,41 @@
         <w:ind w:right="-15" w:firstLine="0"/>
         <w:jc w:val="left"/>
         <w:rPr>
+          <w:szCs w:val="24"/>
+        </w:rPr>
+      </w:pPr>
+      <w:r>
+        <w:rPr>
+          <w:szCs w:val="24"/>
+        </w:rPr>
+        <w:t>Główną zaletą RAID 1 jest jego odporność na błędy. Zakładając, że mamy dwa dyski, kiedy jeden ulegnie uszkodzeniu to nasze dane będą bezpieczne przechowywane na drugim dysku, ponieważ każdy dysk przechowuje takie same dane. RAID 1 nie daje nam przyśpieszenia działania.</w:t>
+      </w:r>
+    </w:p>
+    <w:p>
+      <w:pPr>
+        <w:spacing w:line="480" w:lineRule="auto"/>
+        <w:ind w:right="-15" w:firstLine="0"/>
+        <w:jc w:val="left"/>
+        <w:rPr>
           <w:b/>
           <w:bCs/>
-          <w:szCs w:val="24"/>
-        </w:rPr>
-      </w:pPr>
-      <w:r>
+          <w:sz w:val="32"/>
+          <w:szCs w:val="32"/>
+        </w:rPr>
+      </w:pPr>
+    </w:p>
+    <w:p>
+      <w:pPr>
+        <w:spacing w:line="480" w:lineRule="auto"/>
+        <w:ind w:right="-15" w:firstLine="0"/>
+        <w:jc w:val="left"/>
         <w:rPr>
           <w:b/>
           <w:bCs/>
-          <w:szCs w:val="24"/>
-        </w:rPr>
-        <w:t>WAŻNE: Model RAID2 w praktyce nie jest stosowany.</w:t>
-      </w:r>
+          <w:sz w:val="32"/>
+          <w:szCs w:val="32"/>
+        </w:rPr>
+      </w:pPr>
     </w:p>
     <w:p>
       <w:pPr>
@@ -896,7 +1182,8 @@
         <w:rPr>
           <w:b/>
           <w:bCs/>
-          <w:szCs w:val="24"/>
+          <w:sz w:val="32"/>
+          <w:szCs w:val="32"/>
         </w:rPr>
       </w:pPr>
     </w:p>
@@ -908,7 +1195,8 @@
         <w:rPr>
           <w:b/>
           <w:bCs/>
-          <w:szCs w:val="24"/>
+          <w:sz w:val="32"/>
+          <w:szCs w:val="32"/>
         </w:rPr>
       </w:pPr>
     </w:p>
@@ -920,7 +1208,8 @@
         <w:rPr>
           <w:b/>
           <w:bCs/>
-          <w:szCs w:val="24"/>
+          <w:sz w:val="32"/>
+          <w:szCs w:val="32"/>
         </w:rPr>
       </w:pPr>
     </w:p>
@@ -1020,7 +1309,7 @@
                     </pic:cNvPicPr>
                   </pic:nvPicPr>
                   <pic:blipFill>
-                    <a:blip r:embed="rId11">
+                    <a:blip r:embed="rId13">
                       <a:extLst>
                         <a:ext uri="{28A0092B-C50C-407E-A947-70E740481C1C}">
                           <a14:useLocalDpi xmlns:a14="http://schemas.microsoft.com/office/drawing/2010/main" val="0"/>
@@ -1071,7 +1360,7 @@
         <w:rPr>
           <w:szCs w:val="24"/>
         </w:rPr>
-        <w:t>3</w:t>
+        <w:t>5</w:t>
       </w:r>
       <w:r>
         <w:rPr>
@@ -1131,134 +1420,16 @@
           <w:szCs w:val="24"/>
         </w:rPr>
       </w:pPr>
-    </w:p>
-    <w:p>
-      <w:pPr>
-        <w:spacing w:line="480" w:lineRule="auto"/>
-        <w:ind w:right="-15" w:firstLine="0"/>
-        <w:jc w:val="left"/>
-        <w:rPr>
-          <w:b/>
-          <w:bCs/>
-          <w:sz w:val="32"/>
-          <w:szCs w:val="32"/>
-        </w:rPr>
-      </w:pPr>
-      <w:r>
-        <w:rPr>
-          <w:b/>
-          <w:bCs/>
-          <w:sz w:val="32"/>
-          <w:szCs w:val="32"/>
-        </w:rPr>
-        <w:t>RAID 4:</w:t>
-      </w:r>
-    </w:p>
-    <w:p>
-      <w:pPr>
-        <w:spacing w:line="480" w:lineRule="auto"/>
-        <w:ind w:right="-15" w:firstLine="0"/>
-        <w:jc w:val="left"/>
-        <w:rPr>
-          <w:szCs w:val="24"/>
-        </w:rPr>
-      </w:pPr>
-      <w:r>
-        <w:rPr>
-          <w:szCs w:val="24"/>
-        </w:rPr>
-        <w:t>Organizacja dysków w modelu RAID4 jest taka sama jak dla RAID3.</w:t>
-      </w:r>
-    </w:p>
-    <w:p>
-      <w:pPr>
-        <w:spacing w:line="480" w:lineRule="auto"/>
-        <w:ind w:right="-15" w:firstLine="0"/>
-        <w:jc w:val="left"/>
-        <w:rPr>
-          <w:szCs w:val="24"/>
-        </w:rPr>
-      </w:pPr>
-      <w:r>
-        <w:rPr>
-          <w:szCs w:val="24"/>
-        </w:rPr>
-        <w:t>RAID3 ma strukturę drobnoziarnistą, jest zorientowany na dużą szybkość transmisji danych.</w:t>
-      </w:r>
-    </w:p>
-    <w:p>
-      <w:pPr>
-        <w:spacing w:line="480" w:lineRule="auto"/>
-        <w:ind w:right="-15" w:firstLine="0"/>
-        <w:jc w:val="left"/>
-        <w:rPr>
-          <w:szCs w:val="24"/>
-        </w:rPr>
-      </w:pPr>
-      <w:r>
-        <w:rPr>
-          <w:szCs w:val="24"/>
-        </w:rPr>
-        <w:t>RAID4 posiada strukturę gruboziarnistą, która pozwala na równoczesny dostęp do różnych zbiorów (plików).</w:t>
-      </w:r>
-    </w:p>
-    <w:p>
-      <w:pPr>
-        <w:spacing w:line="480" w:lineRule="auto"/>
-        <w:ind w:right="-15" w:firstLine="0"/>
-        <w:jc w:val="left"/>
-        <w:rPr>
-          <w:b/>
-          <w:bCs/>
-          <w:sz w:val="32"/>
-          <w:szCs w:val="32"/>
-        </w:rPr>
-      </w:pPr>
-      <w:r>
-        <w:rPr>
-          <w:b/>
-          <w:bCs/>
-          <w:sz w:val="32"/>
-          <w:szCs w:val="32"/>
-        </w:rPr>
-        <w:t>RAID 5:</w:t>
-      </w:r>
-    </w:p>
-    <w:p>
-      <w:pPr>
-        <w:spacing w:line="480" w:lineRule="auto"/>
-        <w:ind w:right="-15" w:firstLine="0"/>
-        <w:jc w:val="left"/>
-        <w:rPr>
-          <w:szCs w:val="24"/>
-        </w:rPr>
-      </w:pPr>
-      <w:r>
-        <w:rPr>
-          <w:szCs w:val="24"/>
-        </w:rPr>
-        <w:t>RAID5 to udoskonalenie struktury RAID3 – sektory redundancyjne z bitami parzystości są rozłożone równomiernie na N+1 dyskach.</w:t>
-      </w:r>
-    </w:p>
-    <w:p>
-      <w:pPr>
-        <w:spacing w:line="480" w:lineRule="auto"/>
-        <w:ind w:right="-15" w:firstLine="0"/>
-        <w:jc w:val="center"/>
-        <w:rPr>
-          <w:szCs w:val="24"/>
-        </w:rPr>
-      </w:pPr>
       <w:r>
         <w:rPr>
           <w:noProof/>
-          <w:szCs w:val="24"/>
-        </w:rPr>
+        </w:rPr>
+        <w:lastRenderedPageBreak/>
         <w:drawing>
-          <wp:inline distT="0" distB="0" distL="0" distR="0" wp14:anchorId="681D69BC" wp14:editId="6958033F">
-            <wp:extent cx="5827125" cy="3482975"/>
-            <wp:effectExtent l="0" t="0" r="2540" b="3175"/>
-            <wp:docPr id="5" name="Picture 5"/>
+          <wp:inline distT="0" distB="0" distL="0" distR="0" wp14:anchorId="3677CE3C" wp14:editId="12350EC1">
+            <wp:extent cx="5760720" cy="4067810"/>
+            <wp:effectExtent l="0" t="0" r="0" b="8890"/>
+            <wp:docPr id="10" name="Picture 10" descr="Chart&#10;&#10;Description automatically generated with medium confidence"/>
             <wp:cNvGraphicFramePr>
               <a:graphicFrameLocks xmlns:a="http://schemas.openxmlformats.org/drawingml/2006/main" noChangeAspect="1"/>
             </wp:cNvGraphicFramePr>
@@ -1266,33 +1437,23 @@
               <a:graphicData uri="http://schemas.openxmlformats.org/drawingml/2006/picture">
                 <pic:pic xmlns:pic="http://schemas.openxmlformats.org/drawingml/2006/picture">
                   <pic:nvPicPr>
-                    <pic:cNvPr id="0" name="Picture 2"/>
-                    <pic:cNvPicPr>
-                      <a:picLocks noChangeAspect="1" noChangeArrowheads="1"/>
-                    </pic:cNvPicPr>
+                    <pic:cNvPr id="10" name="Picture 10" descr="Chart&#10;&#10;Description automatically generated with medium confidence"/>
+                    <pic:cNvPicPr/>
                   </pic:nvPicPr>
                   <pic:blipFill>
-                    <a:blip r:embed="rId12">
-                      <a:extLst>
-                        <a:ext uri="{28A0092B-C50C-407E-A947-70E740481C1C}">
-                          <a14:useLocalDpi xmlns:a14="http://schemas.microsoft.com/office/drawing/2010/main" val="0"/>
-                        </a:ext>
-                      </a:extLst>
-                    </a:blip>
-                    <a:srcRect/>
+                    <a:blip r:embed="rId14"/>
                     <a:stretch>
                       <a:fillRect/>
                     </a:stretch>
                   </pic:blipFill>
-                  <pic:spPr bwMode="auto">
+                  <pic:spPr>
                     <a:xfrm>
                       <a:off x="0" y="0"/>
-                      <a:ext cx="5831980" cy="3485877"/>
+                      <a:ext cx="5760720" cy="4067810"/>
                     </a:xfrm>
                     <a:prstGeom prst="rect">
                       <a:avLst/>
                     </a:prstGeom>
-                    <a:noFill/>
                   </pic:spPr>
                 </pic:pic>
               </a:graphicData>
@@ -1320,7 +1481,7 @@
         <w:rPr>
           <w:szCs w:val="24"/>
         </w:rPr>
-        <w:t>4</w:t>
+        <w:t>6</w:t>
       </w:r>
       <w:r>
         <w:rPr>
@@ -1332,18 +1493,54 @@
         <w:rPr>
           <w:szCs w:val="24"/>
         </w:rPr>
-        <w:t>5</w:t>
-      </w:r>
-    </w:p>
-    <w:p>
-      <w:pPr>
-        <w:spacing w:line="480" w:lineRule="auto"/>
-        <w:ind w:right="-15" w:firstLine="0"/>
-        <w:jc w:val="center"/>
-        <w:rPr>
-          <w:szCs w:val="24"/>
-        </w:rPr>
-      </w:pPr>
+        <w:t>3</w:t>
+      </w:r>
+      <w:r>
+        <w:rPr>
+          <w:szCs w:val="24"/>
+        </w:rPr>
+        <w:t xml:space="preserve"> – wizualizacja</w:t>
+      </w:r>
+    </w:p>
+    <w:p>
+      <w:pPr>
+        <w:spacing w:line="480" w:lineRule="auto"/>
+        <w:ind w:left="-15" w:right="-15"/>
+        <w:jc w:val="left"/>
+        <w:rPr>
+          <w:szCs w:val="24"/>
+        </w:rPr>
+      </w:pPr>
+      <w:r>
+        <w:rPr>
+          <w:szCs w:val="24"/>
+        </w:rPr>
+        <w:t>RAID 3 wymaga od nas, aby dyski dziłałay się w synchronizacji i musi zawierać dysk</w:t>
+      </w:r>
+      <w:r>
+        <w:rPr>
+          <w:szCs w:val="24"/>
+        </w:rPr>
+        <w:t xml:space="preserve"> </w:t>
+      </w:r>
+      <w:r>
+        <w:rPr>
+          <w:szCs w:val="24"/>
+        </w:rPr>
+        <w:t>redundancyjny</w:t>
+      </w:r>
+      <w:r>
+        <w:rPr>
+          <w:szCs w:val="24"/>
+        </w:rPr>
+        <w:t xml:space="preserve"> czyli dysk parzystości. Załóżmy, że każdy z dysków ma po 1TB miejsca, w tym przypadku dysk 0,1,2 będą odpowiedzialne za przechowywane danych w wielkości 3TB, a dysk 3 parzystości w wielkości 1TB.</w:t>
+      </w:r>
+      <w:r>
+        <w:rPr>
+          <w:szCs w:val="24"/>
+        </w:rPr>
+        <w:t xml:space="preserve"> W przypadku kiedy na przykład dysk 2 uległby zniszczeniu to bylibyśmy w stanie zrekonstruować ten dysk na podstawie rekordów, które posiada na dysku patrzystości czyli trzecim. RAID 3 wymaga minimum 3 dysków do działania, a wartość uszkodzonych dysków może być równa 1.</w:t>
+      </w:r>
     </w:p>
     <w:p>
       <w:pPr>
@@ -1356,79 +1553,14 @@
       </w:pPr>
       <w:r>
         <w:rPr>
-          <w:szCs w:val="24"/>
-        </w:rPr>
-        <w:t>Organizacja taka pozwala uniknąć „wąskiego gardła”, jakim jest dysk parzystości w strukturze RAID3 podczas operacji zapisu.</w:t>
-      </w:r>
-    </w:p>
-    <w:p>
-      <w:pPr>
-        <w:spacing w:line="480" w:lineRule="auto"/>
-        <w:ind w:right="-15" w:firstLine="0"/>
-        <w:jc w:val="left"/>
-        <w:rPr>
-          <w:b/>
-          <w:bCs/>
-          <w:szCs w:val="24"/>
-        </w:rPr>
-      </w:pPr>
-    </w:p>
-    <w:p>
-      <w:pPr>
-        <w:spacing w:line="480" w:lineRule="auto"/>
-        <w:ind w:right="-15" w:firstLine="0"/>
-        <w:jc w:val="left"/>
-        <w:rPr>
-          <w:b/>
-          <w:bCs/>
-          <w:sz w:val="32"/>
-          <w:szCs w:val="32"/>
-        </w:rPr>
-      </w:pPr>
-      <w:r>
-        <w:rPr>
-          <w:b/>
-          <w:bCs/>
-          <w:sz w:val="32"/>
-          <w:szCs w:val="32"/>
-        </w:rPr>
-        <w:t>RAID 6:</w:t>
-      </w:r>
-    </w:p>
-    <w:p>
-      <w:pPr>
-        <w:spacing w:line="480" w:lineRule="auto"/>
-        <w:ind w:right="-15" w:firstLine="0"/>
-        <w:jc w:val="left"/>
-        <w:rPr>
-          <w:szCs w:val="24"/>
-        </w:rPr>
-      </w:pPr>
-      <w:r>
-        <w:rPr>
-          <w:szCs w:val="24"/>
-        </w:rPr>
-        <w:t>RAID6 (nazywana też RAID5+1) to macierz RAID5 uzupełniona o dodatkowy dysk i dodatkowy rekord parzystości dla każdego bloku danych (Q). Blok Q kodowany jest inaczej niż blok P (np. z pomocą kodu Reeda-Solomona).</w:t>
-      </w:r>
-    </w:p>
-    <w:p>
-      <w:pPr>
-        <w:spacing w:line="480" w:lineRule="auto"/>
-        <w:ind w:right="-15" w:firstLine="0"/>
-        <w:jc w:val="left"/>
-        <w:rPr>
-          <w:szCs w:val="24"/>
-        </w:rPr>
-      </w:pPr>
-      <w:r>
-        <w:rPr>
           <w:noProof/>
         </w:rPr>
+        <w:lastRenderedPageBreak/>
         <w:drawing>
-          <wp:inline distT="0" distB="0" distL="0" distR="0" wp14:anchorId="1DD329ED" wp14:editId="77C45EB0">
-            <wp:extent cx="5760720" cy="3355340"/>
-            <wp:effectExtent l="0" t="0" r="0" b="0"/>
-            <wp:docPr id="7" name="Picture 7" descr="A picture containing text, cabinet&#10;&#10;Description automatically generated"/>
+          <wp:inline distT="0" distB="0" distL="0" distR="0" wp14:anchorId="067B6F7B" wp14:editId="1E44CD41">
+            <wp:extent cx="5760720" cy="3825875"/>
+            <wp:effectExtent l="0" t="0" r="0" b="3175"/>
+            <wp:docPr id="11" name="Picture 11" descr="Chart&#10;&#10;Description automatically generated"/>
             <wp:cNvGraphicFramePr>
               <a:graphicFrameLocks xmlns:a="http://schemas.openxmlformats.org/drawingml/2006/main" noChangeAspect="1"/>
             </wp:cNvGraphicFramePr>
@@ -1436,36 +1568,23 @@
               <a:graphicData uri="http://schemas.openxmlformats.org/drawingml/2006/picture">
                 <pic:pic xmlns:pic="http://schemas.openxmlformats.org/drawingml/2006/picture">
                   <pic:nvPicPr>
-                    <pic:cNvPr id="7" name="Picture 7" descr="A picture containing text, cabinet&#10;&#10;Description automatically generated"/>
-                    <pic:cNvPicPr>
-                      <a:picLocks noChangeAspect="1" noChangeArrowheads="1"/>
-                    </pic:cNvPicPr>
+                    <pic:cNvPr id="11" name="Picture 11" descr="Chart&#10;&#10;Description automatically generated"/>
+                    <pic:cNvPicPr/>
                   </pic:nvPicPr>
                   <pic:blipFill>
-                    <a:blip r:embed="rId13">
-                      <a:extLst>
-                        <a:ext uri="{28A0092B-C50C-407E-A947-70E740481C1C}">
-                          <a14:useLocalDpi xmlns:a14="http://schemas.microsoft.com/office/drawing/2010/main" val="0"/>
-                        </a:ext>
-                      </a:extLst>
-                    </a:blip>
-                    <a:srcRect/>
+                    <a:blip r:embed="rId15"/>
                     <a:stretch>
                       <a:fillRect/>
                     </a:stretch>
                   </pic:blipFill>
-                  <pic:spPr bwMode="auto">
+                  <pic:spPr>
                     <a:xfrm>
                       <a:off x="0" y="0"/>
-                      <a:ext cx="5760720" cy="3355340"/>
+                      <a:ext cx="5760720" cy="3825875"/>
                     </a:xfrm>
                     <a:prstGeom prst="rect">
                       <a:avLst/>
                     </a:prstGeom>
-                    <a:noFill/>
-                    <a:ln>
-                      <a:noFill/>
-                    </a:ln>
                   </pic:spPr>
                 </pic:pic>
               </a:graphicData>
@@ -1493,7 +1612,7 @@
         <w:rPr>
           <w:szCs w:val="24"/>
         </w:rPr>
-        <w:t>5</w:t>
+        <w:t>7</w:t>
       </w:r>
       <w:r>
         <w:rPr>
@@ -1505,7 +1624,13 @@
         <w:rPr>
           <w:szCs w:val="24"/>
         </w:rPr>
-        <w:t>6</w:t>
+        <w:t xml:space="preserve">3 – </w:t>
+      </w:r>
+      <w:r>
+        <w:rPr>
+          <w:szCs w:val="24"/>
+        </w:rPr>
+        <w:t>bity parzystości przedstawione na wykładzie</w:t>
       </w:r>
     </w:p>
     <w:p>
@@ -1517,12 +1642,6 @@
           <w:szCs w:val="24"/>
         </w:rPr>
       </w:pPr>
-      <w:r>
-        <w:rPr>
-          <w:szCs w:val="24"/>
-        </w:rPr>
-        <w:t>Struktura pozwala na tolerowanie uszkodzeń dwóch dysków jednocześnie. Pozwala uniknąć sytuacji, gdy w trakcie wymiany uszkodzonego dysku awarii ulegnie kolejny.</w:t>
-      </w:r>
     </w:p>
     <w:p>
       <w:pPr>
@@ -1530,6 +1649,8 @@
         <w:ind w:right="-15" w:firstLine="0"/>
         <w:jc w:val="left"/>
         <w:rPr>
+          <w:b/>
+          <w:bCs/>
           <w:szCs w:val="24"/>
         </w:rPr>
       </w:pPr>
@@ -1603,10 +1724,51 @@
           <w:szCs w:val="24"/>
         </w:rPr>
       </w:pPr>
-      <w:r>
-        <w:rPr>
-          <w:szCs w:val="24"/>
-        </w:rPr>
+    </w:p>
+    <w:p>
+      <w:pPr>
+        <w:spacing w:line="480" w:lineRule="auto"/>
+        <w:ind w:right="-15" w:firstLine="0"/>
+        <w:jc w:val="left"/>
+        <w:rPr>
+          <w:szCs w:val="24"/>
+        </w:rPr>
+      </w:pPr>
+    </w:p>
+    <w:p>
+      <w:pPr>
+        <w:spacing w:line="480" w:lineRule="auto"/>
+        <w:ind w:right="-15" w:firstLine="0"/>
+        <w:jc w:val="left"/>
+        <w:rPr>
+          <w:szCs w:val="24"/>
+        </w:rPr>
+      </w:pPr>
+    </w:p>
+    <w:p>
+      <w:pPr>
+        <w:spacing w:line="480" w:lineRule="auto"/>
+        <w:ind w:right="-15" w:firstLine="0"/>
+        <w:jc w:val="left"/>
+        <w:rPr>
+          <w:szCs w:val="24"/>
+        </w:rPr>
+      </w:pPr>
+    </w:p>
+    <w:p>
+      <w:pPr>
+        <w:spacing w:line="480" w:lineRule="auto"/>
+        <w:ind w:right="-15" w:firstLine="0"/>
+        <w:jc w:val="left"/>
+        <w:rPr>
+          <w:szCs w:val="24"/>
+        </w:rPr>
+      </w:pPr>
+      <w:r>
+        <w:rPr>
+          <w:szCs w:val="24"/>
+        </w:rPr>
+        <w:lastRenderedPageBreak/>
         <w:t>Podsumowanie:</w:t>
       </w:r>
     </w:p>
@@ -1641,7 +1803,7 @@
                     </pic:cNvPicPr>
                   </pic:nvPicPr>
                   <pic:blipFill>
-                    <a:blip r:embed="rId14">
+                    <a:blip r:embed="rId16">
                       <a:extLst>
                         <a:ext uri="{28A0092B-C50C-407E-A947-70E740481C1C}">
                           <a14:useLocalDpi xmlns:a14="http://schemas.microsoft.com/office/drawing/2010/main" val="0"/>
@@ -1692,7 +1854,7 @@
         <w:rPr>
           <w:szCs w:val="24"/>
         </w:rPr>
-        <w:t>6</w:t>
+        <w:t>8</w:t>
       </w:r>
       <w:r>
         <w:rPr>
@@ -1716,6 +1878,18 @@
           <w:szCs w:val="24"/>
         </w:rPr>
       </w:pPr>
+      <w:r>
+        <w:rPr>
+          <w:szCs w:val="24"/>
+        </w:rPr>
+        <w:t>Tabela z wykładów przedstawia minimalne ilości dysków wymagane do użytkowania danego RAIDa, dostępną przestrzeń</w:t>
+      </w:r>
+      <w:r>
+        <w:rPr>
+          <w:szCs w:val="24"/>
+        </w:rPr>
+        <w:t xml:space="preserve"> oraz maksymalną liczbę uszkodzonych dysków.</w:t>
+      </w:r>
     </w:p>
     <w:p>
       <w:pPr>
@@ -1729,15 +1903,19 @@
           <w:szCs w:val="32"/>
         </w:rPr>
       </w:pPr>
-      <w:r>
+    </w:p>
+    <w:p>
+      <w:pPr>
+        <w:spacing w:line="480" w:lineRule="auto"/>
+        <w:ind w:right="-15" w:firstLine="0"/>
+        <w:jc w:val="left"/>
         <w:rPr>
           <w:b/>
           <w:bCs/>
           <w:sz w:val="32"/>
           <w:szCs w:val="32"/>
         </w:rPr>
-        <w:t>RAID0+1:</w:t>
-      </w:r>
+      </w:pPr>
     </w:p>
     <w:p>
       <w:pPr>
@@ -1745,35 +1923,116 @@
         <w:ind w:right="-15" w:firstLine="0"/>
         <w:jc w:val="left"/>
         <w:rPr>
-          <w:szCs w:val="24"/>
-        </w:rPr>
-      </w:pPr>
-      <w:r>
-        <w:rPr>
-          <w:szCs w:val="24"/>
-        </w:rPr>
-        <w:t>RAID0+1 to schemat RAID1 którego elementami są macierze RAID0. Do jej budowy potrzebne są co najmniej 4 dyski.</w:t>
-      </w:r>
+          <w:b/>
+          <w:bCs/>
+          <w:sz w:val="32"/>
+          <w:szCs w:val="32"/>
+        </w:rPr>
+      </w:pPr>
     </w:p>
     <w:p>
       <w:pPr>
         <w:spacing w:line="480" w:lineRule="auto"/>
         <w:ind w:right="-15" w:firstLine="0"/>
-        <w:jc w:val="center"/>
-        <w:rPr>
-          <w:szCs w:val="24"/>
-        </w:rPr>
-      </w:pPr>
+        <w:jc w:val="left"/>
+        <w:rPr>
+          <w:szCs w:val="24"/>
+        </w:rPr>
+      </w:pPr>
+    </w:p>
+    <w:p>
+      <w:pPr>
+        <w:spacing w:line="480" w:lineRule="auto"/>
+        <w:ind w:right="-15" w:firstLine="0"/>
+        <w:jc w:val="left"/>
+        <w:rPr>
+          <w:szCs w:val="24"/>
+        </w:rPr>
+      </w:pPr>
+    </w:p>
+    <w:p>
+      <w:pPr>
+        <w:spacing w:line="480" w:lineRule="auto"/>
+        <w:ind w:right="-15" w:firstLine="0"/>
+        <w:jc w:val="left"/>
+        <w:rPr>
+          <w:szCs w:val="24"/>
+        </w:rPr>
+      </w:pPr>
+    </w:p>
+    <w:p>
+      <w:pPr>
+        <w:spacing w:line="480" w:lineRule="auto"/>
+        <w:ind w:right="-15" w:firstLine="0"/>
+        <w:jc w:val="left"/>
+        <w:rPr>
+          <w:szCs w:val="24"/>
+        </w:rPr>
+      </w:pPr>
+    </w:p>
+    <w:p>
+      <w:pPr>
+        <w:spacing w:line="480" w:lineRule="auto"/>
+        <w:ind w:right="-15" w:firstLine="0"/>
+        <w:jc w:val="left"/>
+        <w:rPr>
+          <w:szCs w:val="24"/>
+        </w:rPr>
+      </w:pPr>
+    </w:p>
+    <w:p>
+      <w:pPr>
+        <w:spacing w:line="480" w:lineRule="auto"/>
+        <w:ind w:right="-15" w:firstLine="0"/>
+        <w:jc w:val="left"/>
+        <w:rPr>
+          <w:szCs w:val="24"/>
+        </w:rPr>
+      </w:pPr>
+    </w:p>
+    <w:p>
+      <w:pPr>
+        <w:pStyle w:val="Heading1"/>
+        <w:spacing w:after="390" w:line="480" w:lineRule="auto"/>
+        <w:ind w:left="566" w:hanging="581"/>
+      </w:pPr>
+      <w:r>
+        <w:lastRenderedPageBreak/>
+        <w:t>Diagramy głownych klas</w:t>
+      </w:r>
+    </w:p>
+    <w:p/>
+    <w:p>
+      <w:pPr>
+        <w:spacing w:after="160" w:line="259" w:lineRule="auto"/>
+        <w:ind w:firstLine="0"/>
+        <w:jc w:val="left"/>
+      </w:pPr>
+      <w:r>
+        <w:br w:type="page"/>
+      </w:r>
+    </w:p>
+    <w:p>
+      <w:pPr>
+        <w:pStyle w:val="Heading1"/>
+        <w:spacing w:after="390" w:line="480" w:lineRule="auto"/>
+        <w:ind w:left="566" w:hanging="581"/>
+      </w:pPr>
+      <w:r>
+        <w:lastRenderedPageBreak/>
+        <w:t>Diagram przypadków użycia</w:t>
+      </w:r>
+    </w:p>
+    <w:p>
       <w:r>
         <w:rPr>
           <w:noProof/>
         </w:rPr>
-        <w:lastRenderedPageBreak/>
         <w:drawing>
-          <wp:inline distT="0" distB="0" distL="0" distR="0" wp14:anchorId="2947BAE5" wp14:editId="47D046BB">
-            <wp:extent cx="4921250" cy="4826000"/>
+          <wp:inline distT="0" distB="0" distL="0" distR="0" wp14:anchorId="0BBE8F2D" wp14:editId="6C646B63">
+            <wp:extent cx="5513386" cy="5930900"/>
             <wp:effectExtent l="0" t="0" r="0" b="0"/>
-            <wp:docPr id="13" name="Picture 13" descr="Chart&#10;&#10;Description automatically generated with low confidence"/>
+            <wp:docPr id="16" name="Picture 16" descr="Diagram&#10;&#10;Description automatically generated"/>
             <wp:cNvGraphicFramePr>
               <a:graphicFrameLocks xmlns:a="http://schemas.openxmlformats.org/drawingml/2006/main" noChangeAspect="1"/>
             </wp:cNvGraphicFramePr>
@@ -1781,36 +2040,23 @@
               <a:graphicData uri="http://schemas.openxmlformats.org/drawingml/2006/picture">
                 <pic:pic xmlns:pic="http://schemas.openxmlformats.org/drawingml/2006/picture">
                   <pic:nvPicPr>
-                    <pic:cNvPr id="13" name="Picture 13" descr="Chart&#10;&#10;Description automatically generated with low confidence"/>
-                    <pic:cNvPicPr>
-                      <a:picLocks noChangeAspect="1" noChangeArrowheads="1"/>
-                    </pic:cNvPicPr>
+                    <pic:cNvPr id="16" name="Picture 16" descr="Diagram&#10;&#10;Description automatically generated"/>
+                    <pic:cNvPicPr/>
                   </pic:nvPicPr>
                   <pic:blipFill>
-                    <a:blip r:embed="rId15">
-                      <a:extLst>
-                        <a:ext uri="{28A0092B-C50C-407E-A947-70E740481C1C}">
-                          <a14:useLocalDpi xmlns:a14="http://schemas.microsoft.com/office/drawing/2010/main" val="0"/>
-                        </a:ext>
-                      </a:extLst>
-                    </a:blip>
-                    <a:srcRect/>
+                    <a:blip r:embed="rId17"/>
                     <a:stretch>
                       <a:fillRect/>
                     </a:stretch>
                   </pic:blipFill>
-                  <pic:spPr bwMode="auto">
+                  <pic:spPr>
                     <a:xfrm>
                       <a:off x="0" y="0"/>
-                      <a:ext cx="4921250" cy="4826000"/>
+                      <a:ext cx="5524540" cy="5942898"/>
                     </a:xfrm>
                     <a:prstGeom prst="rect">
                       <a:avLst/>
                     </a:prstGeom>
-                    <a:noFill/>
-                    <a:ln>
-                      <a:noFill/>
-                    </a:ln>
                   </pic:spPr>
                 </pic:pic>
               </a:graphicData>
@@ -1832,13 +2078,19 @@
         <w:rPr>
           <w:szCs w:val="24"/>
         </w:rPr>
-        <w:t>2.</w:t>
-      </w:r>
-      <w:r>
-        <w:rPr>
-          <w:szCs w:val="24"/>
-        </w:rPr>
-        <w:t>7</w:t>
+        <w:t>4</w:t>
+      </w:r>
+      <w:r>
+        <w:rPr>
+          <w:szCs w:val="24"/>
+        </w:rPr>
+        <w:t>.</w:t>
+      </w:r>
+      <w:r>
+        <w:rPr>
+          <w:szCs w:val="24"/>
+        </w:rPr>
+        <w:t>1</w:t>
       </w:r>
       <w:r>
         <w:rPr>
@@ -1850,154 +2102,41 @@
         <w:rPr>
           <w:szCs w:val="24"/>
         </w:rPr>
-        <w:t>RAID 0+1</w:t>
-      </w:r>
-    </w:p>
-    <w:p>
-      <w:pPr>
-        <w:spacing w:line="480" w:lineRule="auto"/>
-        <w:ind w:right="-15" w:firstLine="0"/>
-        <w:jc w:val="center"/>
-        <w:rPr>
-          <w:szCs w:val="24"/>
-        </w:rPr>
-      </w:pPr>
-    </w:p>
-    <w:p>
-      <w:pPr>
-        <w:spacing w:line="480" w:lineRule="auto"/>
-        <w:ind w:right="-15" w:firstLine="0"/>
-        <w:jc w:val="left"/>
-        <w:rPr>
-          <w:szCs w:val="24"/>
-        </w:rPr>
-      </w:pPr>
-      <w:r>
-        <w:rPr>
-          <w:szCs w:val="24"/>
-        </w:rPr>
-        <w:t>Macierz tego typu posiada zarówno zalety RAID0 (szybkość) jak i RAID1 (bezpieczeństwo), jest też łatwiejsza w implementacji niż RAID3, 5 i 6.</w:t>
-      </w:r>
-    </w:p>
-    <w:p>
-      <w:pPr>
-        <w:spacing w:line="480" w:lineRule="auto"/>
-        <w:ind w:right="-15" w:firstLine="0"/>
-        <w:jc w:val="left"/>
-        <w:rPr>
-          <w:szCs w:val="24"/>
-        </w:rPr>
-      </w:pPr>
-    </w:p>
-    <w:p>
-      <w:pPr>
-        <w:spacing w:line="480" w:lineRule="auto"/>
-        <w:ind w:right="-15" w:firstLine="0"/>
-        <w:jc w:val="left"/>
-        <w:rPr>
-          <w:b/>
-          <w:bCs/>
-          <w:sz w:val="32"/>
-          <w:szCs w:val="32"/>
-        </w:rPr>
-      </w:pPr>
-    </w:p>
-    <w:p>
-      <w:pPr>
-        <w:spacing w:line="480" w:lineRule="auto"/>
-        <w:ind w:right="-15" w:firstLine="0"/>
-        <w:jc w:val="left"/>
-        <w:rPr>
-          <w:b/>
-          <w:bCs/>
-          <w:sz w:val="32"/>
-          <w:szCs w:val="32"/>
-        </w:rPr>
-      </w:pPr>
-    </w:p>
-    <w:p>
-      <w:pPr>
-        <w:spacing w:line="480" w:lineRule="auto"/>
-        <w:ind w:right="-15" w:firstLine="0"/>
-        <w:jc w:val="left"/>
-        <w:rPr>
-          <w:b/>
-          <w:bCs/>
-          <w:sz w:val="32"/>
-          <w:szCs w:val="32"/>
-        </w:rPr>
-      </w:pPr>
-    </w:p>
-    <w:p>
-      <w:pPr>
-        <w:spacing w:line="480" w:lineRule="auto"/>
-        <w:ind w:right="-15" w:firstLine="0"/>
-        <w:jc w:val="left"/>
-        <w:rPr>
-          <w:b/>
-          <w:bCs/>
-          <w:sz w:val="32"/>
-          <w:szCs w:val="32"/>
-        </w:rPr>
-      </w:pPr>
-    </w:p>
-    <w:p>
-      <w:pPr>
-        <w:spacing w:line="480" w:lineRule="auto"/>
-        <w:ind w:right="-15" w:firstLine="0"/>
-        <w:jc w:val="left"/>
-        <w:rPr>
-          <w:b/>
-          <w:bCs/>
-          <w:sz w:val="32"/>
-          <w:szCs w:val="32"/>
-        </w:rPr>
-      </w:pPr>
-      <w:r>
-        <w:rPr>
-          <w:b/>
-          <w:bCs/>
-          <w:sz w:val="32"/>
-          <w:szCs w:val="32"/>
-        </w:rPr>
+        <w:t>Diagram przypadków użycia</w:t>
+      </w:r>
+    </w:p>
+    <w:p>
+      <w:r>
+        <w:t xml:space="preserve">Diagram przypadków użycia przedstawia możliwości użytkowania aplikacji przez klienta. System daje możliwość wybrania RAID pomiędzy RAID0, RAID1, RAID3. Następnie umożliwia wpisanie tekstu, który zostanie wysłany, a następnie odebrany przy użyciu przycisku odbierz tekst. Odbierz statystyki daje pogląd na zasoby oraz </w:t>
+      </w:r>
+      <w:r>
+        <w:t>statystyki uszkodzeń. Wybierz typ uszkodzenia daje możliwość wyboru szkodzeń z pośród trzech możliwych. Wybierz ID sektora do uszkodzenia daje możliwość symulacji uszkodzenia wybranego sektora.</w:t>
+      </w:r>
+      <w:r>
+        <w:br w:type="page"/>
+      </w:r>
+    </w:p>
+    <w:p>
+      <w:pPr>
+        <w:pStyle w:val="Heading1"/>
+        <w:spacing w:after="390" w:line="480" w:lineRule="auto"/>
+        <w:ind w:left="566" w:hanging="581"/>
+      </w:pPr>
+      <w:r>
         <w:lastRenderedPageBreak/>
-        <w:t>RAID1+0:</w:t>
-      </w:r>
-    </w:p>
-    <w:p>
-      <w:pPr>
-        <w:spacing w:line="480" w:lineRule="auto"/>
-        <w:ind w:right="-15" w:firstLine="0"/>
-        <w:jc w:val="left"/>
-        <w:rPr>
-          <w:szCs w:val="24"/>
-        </w:rPr>
-      </w:pPr>
-      <w:r>
-        <w:rPr>
-          <w:szCs w:val="24"/>
-        </w:rPr>
-        <w:t>W przypadku RAID1+0 (inna nazwa to RAID10) elementami macierzy RAID0 są macierze RAID1.</w:t>
-      </w:r>
-    </w:p>
-    <w:p>
-      <w:pPr>
-        <w:spacing w:line="480" w:lineRule="auto"/>
-        <w:ind w:right="-15" w:firstLine="0"/>
-        <w:jc w:val="left"/>
-        <w:rPr>
-          <w:szCs w:val="24"/>
-        </w:rPr>
-      </w:pPr>
+        <w:t>Działanie aplikacji</w:t>
+      </w:r>
+    </w:p>
+    <w:p>
       <w:r>
         <w:rPr>
           <w:noProof/>
         </w:rPr>
         <w:drawing>
-          <wp:inline distT="0" distB="0" distL="0" distR="0" wp14:anchorId="4EE424D7" wp14:editId="14B73720">
-            <wp:extent cx="5137150" cy="4914900"/>
-            <wp:effectExtent l="0" t="0" r="6350" b="0"/>
-            <wp:docPr id="15" name="Picture 15" descr="A picture containing bar chart&#10;&#10;Description automatically generated"/>
+          <wp:inline distT="0" distB="0" distL="0" distR="0" wp14:anchorId="3C346968" wp14:editId="1CB0914C">
+            <wp:extent cx="5760720" cy="4947920"/>
+            <wp:effectExtent l="0" t="0" r="0" b="5080"/>
+            <wp:docPr id="17" name="Picture 17" descr="Graphical user interface, application&#10;&#10;Description automatically generated"/>
             <wp:cNvGraphicFramePr>
               <a:graphicFrameLocks xmlns:a="http://schemas.openxmlformats.org/drawingml/2006/main" noChangeAspect="1"/>
             </wp:cNvGraphicFramePr>
@@ -2005,36 +2144,23 @@
               <a:graphicData uri="http://schemas.openxmlformats.org/drawingml/2006/picture">
                 <pic:pic xmlns:pic="http://schemas.openxmlformats.org/drawingml/2006/picture">
                   <pic:nvPicPr>
-                    <pic:cNvPr id="15" name="Picture 15" descr="A picture containing bar chart&#10;&#10;Description automatically generated"/>
-                    <pic:cNvPicPr>
-                      <a:picLocks noChangeAspect="1" noChangeArrowheads="1"/>
-                    </pic:cNvPicPr>
+                    <pic:cNvPr id="17" name="Picture 17" descr="Graphical user interface, application&#10;&#10;Description automatically generated"/>
+                    <pic:cNvPicPr/>
                   </pic:nvPicPr>
                   <pic:blipFill>
-                    <a:blip r:embed="rId16">
-                      <a:extLst>
-                        <a:ext uri="{28A0092B-C50C-407E-A947-70E740481C1C}">
-                          <a14:useLocalDpi xmlns:a14="http://schemas.microsoft.com/office/drawing/2010/main" val="0"/>
-                        </a:ext>
-                      </a:extLst>
-                    </a:blip>
-                    <a:srcRect/>
+                    <a:blip r:embed="rId18"/>
                     <a:stretch>
                       <a:fillRect/>
                     </a:stretch>
                   </pic:blipFill>
-                  <pic:spPr bwMode="auto">
+                  <pic:spPr>
                     <a:xfrm>
                       <a:off x="0" y="0"/>
-                      <a:ext cx="5137150" cy="4914900"/>
+                      <a:ext cx="5760720" cy="4947920"/>
                     </a:xfrm>
                     <a:prstGeom prst="rect">
                       <a:avLst/>
                     </a:prstGeom>
-                    <a:noFill/>
-                    <a:ln>
-                      <a:noFill/>
-                    </a:ln>
                   </pic:spPr>
                 </pic:pic>
               </a:graphicData>
@@ -2056,13 +2182,19 @@
         <w:rPr>
           <w:szCs w:val="24"/>
         </w:rPr>
-        <w:t>2.</w:t>
-      </w:r>
-      <w:r>
-        <w:rPr>
-          <w:szCs w:val="24"/>
-        </w:rPr>
-        <w:t>7</w:t>
+        <w:t>5</w:t>
+      </w:r>
+      <w:r>
+        <w:rPr>
+          <w:szCs w:val="24"/>
+        </w:rPr>
+        <w:t>.</w:t>
+      </w:r>
+      <w:r>
+        <w:rPr>
+          <w:szCs w:val="24"/>
+        </w:rPr>
+        <w:t>1</w:t>
       </w:r>
       <w:r>
         <w:rPr>
@@ -2074,13 +2206,104 @@
         <w:rPr>
           <w:szCs w:val="24"/>
         </w:rPr>
-        <w:t>RAID 1+0</w:t>
-      </w:r>
-    </w:p>
-    <w:p>
-      <w:pPr>
-        <w:spacing w:line="480" w:lineRule="auto"/>
-        <w:ind w:right="-15" w:firstLine="0"/>
+        <w:t>Header strony głownej</w:t>
+      </w:r>
+    </w:p>
+    <w:p>
+      <w:pPr>
+        <w:spacing w:line="480" w:lineRule="auto"/>
+        <w:ind w:left="-15" w:right="-15"/>
+        <w:jc w:val="center"/>
+        <w:rPr>
+          <w:szCs w:val="24"/>
+        </w:rPr>
+      </w:pPr>
+      <w:r>
+        <w:rPr>
+          <w:noProof/>
+        </w:rPr>
+        <w:lastRenderedPageBreak/>
+        <w:drawing>
+          <wp:inline distT="0" distB="0" distL="0" distR="0" wp14:anchorId="6639A421" wp14:editId="1DD824C2">
+            <wp:extent cx="5760720" cy="5433695"/>
+            <wp:effectExtent l="0" t="0" r="0" b="0"/>
+            <wp:docPr id="18" name="Picture 18" descr="Graphical user interface, application&#10;&#10;Description automatically generated"/>
+            <wp:cNvGraphicFramePr>
+              <a:graphicFrameLocks xmlns:a="http://schemas.openxmlformats.org/drawingml/2006/main" noChangeAspect="1"/>
+            </wp:cNvGraphicFramePr>
+            <a:graphic xmlns:a="http://schemas.openxmlformats.org/drawingml/2006/main">
+              <a:graphicData uri="http://schemas.openxmlformats.org/drawingml/2006/picture">
+                <pic:pic xmlns:pic="http://schemas.openxmlformats.org/drawingml/2006/picture">
+                  <pic:nvPicPr>
+                    <pic:cNvPr id="18" name="Picture 18" descr="Graphical user interface, application&#10;&#10;Description automatically generated"/>
+                    <pic:cNvPicPr/>
+                  </pic:nvPicPr>
+                  <pic:blipFill>
+                    <a:blip r:embed="rId19"/>
+                    <a:stretch>
+                      <a:fillRect/>
+                    </a:stretch>
+                  </pic:blipFill>
+                  <pic:spPr>
+                    <a:xfrm>
+                      <a:off x="0" y="0"/>
+                      <a:ext cx="5760720" cy="5433695"/>
+                    </a:xfrm>
+                    <a:prstGeom prst="rect">
+                      <a:avLst/>
+                    </a:prstGeom>
+                  </pic:spPr>
+                </pic:pic>
+              </a:graphicData>
+            </a:graphic>
+          </wp:inline>
+        </w:drawing>
+      </w:r>
+    </w:p>
+    <w:p>
+      <w:pPr>
+        <w:spacing w:line="480" w:lineRule="auto"/>
+        <w:ind w:left="-15" w:right="-15"/>
+        <w:jc w:val="center"/>
+        <w:rPr>
+          <w:szCs w:val="24"/>
+        </w:rPr>
+      </w:pPr>
+      <w:r>
+        <w:rPr>
+          <w:szCs w:val="24"/>
+        </w:rPr>
+        <w:t>5</w:t>
+      </w:r>
+      <w:r>
+        <w:rPr>
+          <w:szCs w:val="24"/>
+        </w:rPr>
+        <w:t>.</w:t>
+      </w:r>
+      <w:r>
+        <w:rPr>
+          <w:szCs w:val="24"/>
+        </w:rPr>
+        <w:t>2</w:t>
+      </w:r>
+      <w:r>
+        <w:rPr>
+          <w:szCs w:val="24"/>
+        </w:rPr>
+        <w:t xml:space="preserve"> </w:t>
+      </w:r>
+      <w:r>
+        <w:rPr>
+          <w:szCs w:val="24"/>
+        </w:rPr>
+        <w:t>Header strony głownej</w:t>
+      </w:r>
+    </w:p>
+    <w:p>
+      <w:pPr>
+        <w:spacing w:line="480" w:lineRule="auto"/>
+        <w:ind w:left="-15" w:right="-15"/>
         <w:jc w:val="left"/>
         <w:rPr>
           <w:szCs w:val="24"/>
@@ -2090,229 +2313,41 @@
         <w:rPr>
           <w:szCs w:val="24"/>
         </w:rPr>
-        <w:t>Model posiada wady i zalety analogicznie jak dla RAID0+1.</w:t>
-      </w:r>
-    </w:p>
-    <w:p>
-      <w:pPr>
-        <w:spacing w:line="480" w:lineRule="auto"/>
-        <w:ind w:right="-15" w:firstLine="0"/>
+        <w:t>Wybór RAIDu, który chcemy zastosować oraz wpisanie tekstu, który zostanie przesłany do backendu. Po wybraniu RAIDa oraz wpisaniu tekstu klikamy przycisk wyślij.</w:t>
+      </w:r>
+    </w:p>
+    <w:p/>
+    <w:p/>
+    <w:p/>
+    <w:p/>
+    <w:p/>
+    <w:p>
+      <w:pPr>
+        <w:spacing w:after="160" w:line="259" w:lineRule="auto"/>
+        <w:ind w:firstLine="0"/>
         <w:jc w:val="left"/>
-        <w:rPr>
-          <w:szCs w:val="24"/>
-        </w:rPr>
-      </w:pPr>
-    </w:p>
-    <w:p>
-      <w:pPr>
-        <w:spacing w:line="480" w:lineRule="auto"/>
-        <w:ind w:right="-15" w:firstLine="0"/>
-        <w:jc w:val="left"/>
-        <w:rPr>
-          <w:szCs w:val="24"/>
-        </w:rPr>
-      </w:pPr>
-    </w:p>
-    <w:p>
-      <w:pPr>
-        <w:spacing w:line="480" w:lineRule="auto"/>
-        <w:ind w:right="-15" w:firstLine="0"/>
-        <w:jc w:val="left"/>
-        <w:rPr>
-          <w:szCs w:val="24"/>
-        </w:rPr>
-      </w:pPr>
-    </w:p>
-    <w:p>
-      <w:pPr>
-        <w:spacing w:line="480" w:lineRule="auto"/>
-        <w:ind w:right="-15" w:firstLine="0"/>
-        <w:jc w:val="left"/>
-        <w:rPr>
-          <w:szCs w:val="24"/>
-        </w:rPr>
-      </w:pPr>
-    </w:p>
-    <w:p>
-      <w:pPr>
-        <w:spacing w:line="480" w:lineRule="auto"/>
-        <w:ind w:right="-15" w:firstLine="0"/>
-        <w:jc w:val="left"/>
-        <w:rPr>
-          <w:szCs w:val="24"/>
-        </w:rPr>
-      </w:pPr>
-    </w:p>
-    <w:p>
-      <w:pPr>
-        <w:spacing w:line="480" w:lineRule="auto"/>
-        <w:ind w:right="-15" w:firstLine="0"/>
-        <w:jc w:val="left"/>
-        <w:rPr>
-          <w:szCs w:val="24"/>
-        </w:rPr>
-      </w:pPr>
-    </w:p>
-    <w:p>
-      <w:pPr>
-        <w:pStyle w:val="Heading1"/>
-        <w:spacing w:after="390" w:line="480" w:lineRule="auto"/>
-        <w:ind w:left="566" w:hanging="581"/>
-      </w:pPr>
-      <w:r>
-        <w:t>Program</w:t>
-      </w:r>
-    </w:p>
-    <w:p/>
-    <w:p>
-      <w:pPr>
-        <w:spacing w:line="480" w:lineRule="auto"/>
-        <w:ind w:left="-15" w:right="-15"/>
-      </w:pPr>
-    </w:p>
-    <w:p>
-      <w:pPr>
-        <w:spacing w:line="480" w:lineRule="auto"/>
-        <w:ind w:left="-15" w:right="-15"/>
-      </w:pPr>
-    </w:p>
-    <w:p>
-      <w:pPr>
-        <w:spacing w:line="480" w:lineRule="auto"/>
-        <w:ind w:left="-15" w:right="-15"/>
-      </w:pPr>
-    </w:p>
-    <w:p>
-      <w:pPr>
-        <w:spacing w:line="480" w:lineRule="auto"/>
-        <w:ind w:left="-15" w:right="-15"/>
-      </w:pPr>
-    </w:p>
-    <w:p>
-      <w:pPr>
-        <w:spacing w:line="480" w:lineRule="auto"/>
-        <w:ind w:left="-15" w:right="-15"/>
-      </w:pPr>
-    </w:p>
-    <w:p>
-      <w:pPr>
-        <w:spacing w:line="480" w:lineRule="auto"/>
-        <w:ind w:left="-15" w:right="-15"/>
-      </w:pPr>
-    </w:p>
-    <w:p>
-      <w:pPr>
-        <w:spacing w:line="480" w:lineRule="auto"/>
-        <w:ind w:left="-15" w:right="-15"/>
-      </w:pPr>
-    </w:p>
-    <w:p>
-      <w:pPr>
-        <w:spacing w:line="480" w:lineRule="auto"/>
-        <w:ind w:left="-15" w:right="-15"/>
-      </w:pPr>
-    </w:p>
-    <w:p>
-      <w:pPr>
-        <w:spacing w:line="480" w:lineRule="auto"/>
-        <w:ind w:left="-15" w:right="-15"/>
-      </w:pPr>
-    </w:p>
-    <w:p>
-      <w:pPr>
-        <w:spacing w:line="480" w:lineRule="auto"/>
-        <w:ind w:left="-15" w:right="-15"/>
-      </w:pPr>
-    </w:p>
-    <w:p>
-      <w:pPr>
-        <w:spacing w:line="480" w:lineRule="auto"/>
-        <w:ind w:left="-15" w:right="-15"/>
-      </w:pPr>
-    </w:p>
-    <w:p>
-      <w:pPr>
-        <w:spacing w:line="480" w:lineRule="auto"/>
-        <w:ind w:left="-15" w:right="-15"/>
-      </w:pPr>
-    </w:p>
-    <w:p>
-      <w:pPr>
-        <w:spacing w:line="480" w:lineRule="auto"/>
-        <w:ind w:left="-15" w:right="-15"/>
-      </w:pPr>
-    </w:p>
-    <w:p>
-      <w:pPr>
-        <w:spacing w:line="480" w:lineRule="auto"/>
-        <w:ind w:left="-15" w:right="-15"/>
-      </w:pPr>
-    </w:p>
-    <w:p>
-      <w:pPr>
-        <w:spacing w:line="480" w:lineRule="auto"/>
-        <w:ind w:left="-15" w:right="-15"/>
-      </w:pPr>
-    </w:p>
-    <w:p>
-      <w:pPr>
-        <w:spacing w:line="480" w:lineRule="auto"/>
-        <w:ind w:left="-15" w:right="-15"/>
-      </w:pPr>
-    </w:p>
-    <w:p>
-      <w:pPr>
-        <w:spacing w:line="480" w:lineRule="auto"/>
-        <w:ind w:left="-15" w:right="-15"/>
-      </w:pPr>
-    </w:p>
-    <w:p>
-      <w:pPr>
-        <w:spacing w:line="480" w:lineRule="auto"/>
-        <w:ind w:left="-15" w:right="-15"/>
-      </w:pPr>
-    </w:p>
-    <w:p>
-      <w:pPr>
-        <w:spacing w:line="480" w:lineRule="auto"/>
-        <w:ind w:left="-15" w:right="-15"/>
-      </w:pPr>
+      </w:pPr>
+      <w:r>
+        <w:br w:type="page"/>
+      </w:r>
     </w:p>
     <w:p>
       <w:pPr>
         <w:pStyle w:val="Heading1"/>
         <w:numPr>
           <w:ilvl w:val="0"/>
-          <w:numId w:val="18"/>
+          <w:numId w:val="19"/>
         </w:numPr>
         <w:spacing w:line="480" w:lineRule="auto"/>
       </w:pPr>
-      <w:bookmarkStart w:id="0" w:name="_Toc31668337"/>
       <w:r>
         <w:lastRenderedPageBreak/>
-        <w:t>Podsumowanie</w:t>
-      </w:r>
-      <w:bookmarkEnd w:id="0"/>
-    </w:p>
-    <w:p>
-      <w:pPr>
-        <w:spacing w:line="480" w:lineRule="auto"/>
-      </w:pPr>
-      <w:r>
-        <w:t xml:space="preserve">Celem powyższego </w:t>
-      </w:r>
-      <w:r>
-        <w:t xml:space="preserve">projektu było stworzenie programu </w:t>
-      </w:r>
-    </w:p>
-    <w:p>
-      <w:pPr>
-        <w:tabs>
-          <w:tab w:val="left" w:pos="1035"/>
-        </w:tabs>
-        <w:spacing w:after="0" w:line="480" w:lineRule="auto"/>
-        <w:ind w:firstLine="0"/>
-        <w:jc w:val="left"/>
+        <w:t>Wnioski</w:t>
+      </w:r>
+    </w:p>
+    <w:p>
+      <w:pPr>
+        <w:spacing w:line="480" w:lineRule="auto"/>
         <w:rPr>
           <w:rFonts w:asciiTheme="minorHAnsi" w:eastAsia="Times New Roman" w:hAnsiTheme="minorHAnsi" w:cstheme="minorHAnsi"/>
           <w:color w:val="auto"/>
@@ -2320,6 +2355,39 @@
           <w:szCs w:val="20"/>
         </w:rPr>
       </w:pPr>
+      <w:r>
+        <w:t xml:space="preserve">Celem powyższego </w:t>
+      </w:r>
+      <w:r>
+        <w:t>projektu było stworzenie programu</w:t>
+      </w:r>
+      <w:r>
+        <w:t xml:space="preserve"> opartego na technologiach RAID0, RAID1 oraz RAID3</w:t>
+      </w:r>
+      <w:r>
+        <w:t xml:space="preserve"> </w:t>
+      </w:r>
+      <w:r>
+        <w:t>podzielonego na fr</w:t>
+      </w:r>
+      <w:r>
+        <w:t>ontend oraz backend. RAID0 oraz RAID1 były zdecydowanie szybsze w implementacji od RAID3</w:t>
+      </w:r>
+      <w:r>
+        <w:t xml:space="preserve">. Największym problemem była suma kontrolna w RAID3, która utrudniała jego implementację. </w:t>
+      </w:r>
+      <w:r>
+        <w:t xml:space="preserve">Zaletami RAID0 były prostota w implementacji, brak straty miejsca na dyskach, szybsze działanie. Do wad zaliczamy brak odporności na błędy oraz lepiej nie używać RAID0 w przypadku przechowywania ważnych danych. RAID1 opierający się na mirroringu jest prosty w implementacji, ofertuje wysoką tolerancję na błędy posiadającą </w:t>
+      </w:r>
+      <w:r>
+        <w:t>dwa dyski, w przypadku awarii dysku lub jego uszkodzenia dane mogą zostać skopiowane na dysk zastępczy. Do wad zaliczamy wysokie koszta, ponieważ tracimy połowę miejsca dyskowego, brak możliwości zamiany dysku po awarii czyli tak zwanego hot swapa. RAID3 umożliwił szybkie przesyładnie danych, w razie awarii można wykonać hotswapa. Do wad zaliczamy trudną implementację</w:t>
+      </w:r>
+      <w:r>
+        <w:t>, w praktyce słabo sobie radzi z małymi plikami, dużo szybciej przesyła duże pliki i trudno skonfigurować jako programowy RAID. W praktyce RAID3 nie jest powszechnie stosowany. Jego funkcje są korzystne tylko przy ograniczonej liczbie przypadków użycia</w:t>
+      </w:r>
+      <w:r>
+        <w:t>, które wymagaja dużej prędkości transferów, takich jak renderowanie oraz tworzenie filmów wideo.</w:t>
+      </w:r>
     </w:p>
     <w:sectPr>
       <w:pgSz w:w="11906" w:h="16838"/>
@@ -3701,6 +3769,95 @@
     </w:lvl>
   </w:abstractNum>
   <w:abstractNum w:abstractNumId="9" w15:restartNumberingAfterBreak="0">
+    <w:nsid w:val="54423D2C"/>
+    <w:multiLevelType w:val="hybridMultilevel"/>
+    <w:tmpl w:val="35E28B30"/>
+    <w:lvl w:ilvl="0" w:tplc="0809000F">
+      <w:start w:val="6"/>
+      <w:numFmt w:val="decimal"/>
+      <w:lvlText w:val="%1."/>
+      <w:lvlJc w:val="left"/>
+      <w:pPr>
+        <w:ind w:left="720" w:hanging="360"/>
+      </w:pPr>
+      <w:rPr>
+        <w:rFonts w:hint="default"/>
+      </w:rPr>
+    </w:lvl>
+    <w:lvl w:ilvl="1" w:tplc="08090019" w:tentative="1">
+      <w:start w:val="1"/>
+      <w:numFmt w:val="lowerLetter"/>
+      <w:lvlText w:val="%2."/>
+      <w:lvlJc w:val="left"/>
+      <w:pPr>
+        <w:ind w:left="1440" w:hanging="360"/>
+      </w:pPr>
+    </w:lvl>
+    <w:lvl w:ilvl="2" w:tplc="0809001B" w:tentative="1">
+      <w:start w:val="1"/>
+      <w:numFmt w:val="lowerRoman"/>
+      <w:lvlText w:val="%3."/>
+      <w:lvlJc w:val="right"/>
+      <w:pPr>
+        <w:ind w:left="2160" w:hanging="180"/>
+      </w:pPr>
+    </w:lvl>
+    <w:lvl w:ilvl="3" w:tplc="0809000F" w:tentative="1">
+      <w:start w:val="1"/>
+      <w:numFmt w:val="decimal"/>
+      <w:lvlText w:val="%4."/>
+      <w:lvlJc w:val="left"/>
+      <w:pPr>
+        <w:ind w:left="2880" w:hanging="360"/>
+      </w:pPr>
+    </w:lvl>
+    <w:lvl w:ilvl="4" w:tplc="08090019" w:tentative="1">
+      <w:start w:val="1"/>
+      <w:numFmt w:val="lowerLetter"/>
+      <w:lvlText w:val="%5."/>
+      <w:lvlJc w:val="left"/>
+      <w:pPr>
+        <w:ind w:left="3600" w:hanging="360"/>
+      </w:pPr>
+    </w:lvl>
+    <w:lvl w:ilvl="5" w:tplc="0809001B" w:tentative="1">
+      <w:start w:val="1"/>
+      <w:numFmt w:val="lowerRoman"/>
+      <w:lvlText w:val="%6."/>
+      <w:lvlJc w:val="right"/>
+      <w:pPr>
+        <w:ind w:left="4320" w:hanging="180"/>
+      </w:pPr>
+    </w:lvl>
+    <w:lvl w:ilvl="6" w:tplc="0809000F" w:tentative="1">
+      <w:start w:val="1"/>
+      <w:numFmt w:val="decimal"/>
+      <w:lvlText w:val="%7."/>
+      <w:lvlJc w:val="left"/>
+      <w:pPr>
+        <w:ind w:left="5040" w:hanging="360"/>
+      </w:pPr>
+    </w:lvl>
+    <w:lvl w:ilvl="7" w:tplc="08090019" w:tentative="1">
+      <w:start w:val="1"/>
+      <w:numFmt w:val="lowerLetter"/>
+      <w:lvlText w:val="%8."/>
+      <w:lvlJc w:val="left"/>
+      <w:pPr>
+        <w:ind w:left="5760" w:hanging="360"/>
+      </w:pPr>
+    </w:lvl>
+    <w:lvl w:ilvl="8" w:tplc="0809001B" w:tentative="1">
+      <w:start w:val="1"/>
+      <w:numFmt w:val="lowerRoman"/>
+      <w:lvlText w:val="%9."/>
+      <w:lvlJc w:val="right"/>
+      <w:pPr>
+        <w:ind w:left="6480" w:hanging="180"/>
+      </w:pPr>
+    </w:lvl>
+  </w:abstractNum>
+  <w:abstractNum w:abstractNumId="10" w15:restartNumberingAfterBreak="0">
     <w:nsid w:val="5642696A"/>
     <w:multiLevelType w:val="multilevel"/>
     <w:tmpl w:val="99A279A8"/>
@@ -3840,7 +3997,7 @@
       </w:rPr>
     </w:lvl>
   </w:abstractNum>
-  <w:abstractNum w:abstractNumId="10" w15:restartNumberingAfterBreak="0">
+  <w:abstractNum w:abstractNumId="11" w15:restartNumberingAfterBreak="0">
     <w:nsid w:val="5A577870"/>
     <w:multiLevelType w:val="hybridMultilevel"/>
     <w:tmpl w:val="8644875A"/>
@@ -3953,7 +4110,7 @@
       </w:rPr>
     </w:lvl>
   </w:abstractNum>
-  <w:abstractNum w:abstractNumId="11" w15:restartNumberingAfterBreak="0">
+  <w:abstractNum w:abstractNumId="12" w15:restartNumberingAfterBreak="0">
     <w:nsid w:val="6A784BF1"/>
     <w:multiLevelType w:val="multilevel"/>
     <w:tmpl w:val="47DAEC18"/>
@@ -4076,7 +4233,7 @@
       </w:rPr>
     </w:lvl>
   </w:abstractNum>
-  <w:abstractNum w:abstractNumId="12" w15:restartNumberingAfterBreak="0">
+  <w:abstractNum w:abstractNumId="13" w15:restartNumberingAfterBreak="0">
     <w:nsid w:val="78326363"/>
     <w:multiLevelType w:val="hybridMultilevel"/>
     <w:tmpl w:val="3EB87E18"/>
@@ -4165,7 +4322,7 @@
       </w:pPr>
     </w:lvl>
   </w:abstractNum>
-  <w:abstractNum w:abstractNumId="13" w15:restartNumberingAfterBreak="0">
+  <w:abstractNum w:abstractNumId="14" w15:restartNumberingAfterBreak="0">
     <w:nsid w:val="7FBF1F8A"/>
     <w:multiLevelType w:val="hybridMultilevel"/>
     <w:tmpl w:val="3A20651E"/>
@@ -4282,7 +4439,7 @@
     <w:abstractNumId w:val="3"/>
   </w:num>
   <w:num w:numId="2">
-    <w:abstractNumId w:val="13"/>
+    <w:abstractNumId w:val="14"/>
   </w:num>
   <w:num w:numId="3">
     <w:abstractNumId w:val="0"/>
@@ -4300,7 +4457,7 @@
     <w:abstractNumId w:val="4"/>
   </w:num>
   <w:num w:numId="8">
-    <w:abstractNumId w:val="9"/>
+    <w:abstractNumId w:val="10"/>
   </w:num>
   <w:num w:numId="9">
     <w:abstractNumId w:val="7"/>
@@ -4309,7 +4466,7 @@
     <w:abstractNumId w:val="5"/>
   </w:num>
   <w:num w:numId="11">
-    <w:abstractNumId w:val="10"/>
+    <w:abstractNumId w:val="11"/>
   </w:num>
   <w:num w:numId="12">
     <w:abstractNumId w:val="3"/>
@@ -4342,7 +4499,7 @@
     </w:lvlOverride>
   </w:num>
   <w:num w:numId="13">
-    <w:abstractNumId w:val="10"/>
+    <w:abstractNumId w:val="11"/>
   </w:num>
   <w:num w:numId="14">
     <w:abstractNumId w:val="3"/>
@@ -4363,13 +4520,16 @@
     </w:lvlOverride>
   </w:num>
   <w:num w:numId="16">
-    <w:abstractNumId w:val="11"/>
+    <w:abstractNumId w:val="12"/>
   </w:num>
   <w:num w:numId="17">
     <w:abstractNumId w:val="8"/>
   </w:num>
   <w:num w:numId="18">
-    <w:abstractNumId w:val="12"/>
+    <w:abstractNumId w:val="13"/>
+  </w:num>
+  <w:num w:numId="19">
+    <w:abstractNumId w:val="9"/>
   </w:num>
 </w:numbering>
 </file>

</xml_diff>

<commit_message>
Statystyki + sprawozdanie update
</commit_message>
<xml_diff>
--- a/Sprawozdanie.docx
+++ b/Sprawozdanie.docx
@@ -2044,13 +2044,7 @@
         <w:rPr>
           <w:szCs w:val="24"/>
         </w:rPr>
-        <w:t xml:space="preserve">Diagram </w:t>
-      </w:r>
-      <w:r>
-        <w:rPr>
-          <w:szCs w:val="24"/>
-        </w:rPr>
-        <w:t>klas</w:t>
+        <w:t>Diagram klas</w:t>
       </w:r>
     </w:p>
     <w:p/>
@@ -2277,10 +2271,10 @@
         </w:rPr>
         <w:lastRenderedPageBreak/>
         <w:drawing>
-          <wp:inline distT="0" distB="0" distL="0" distR="0" wp14:anchorId="6639A421" wp14:editId="1DD824C2">
-            <wp:extent cx="5760720" cy="5433695"/>
+          <wp:inline distT="0" distB="0" distL="0" distR="0" wp14:anchorId="2656019A" wp14:editId="4425295B">
+            <wp:extent cx="5760720" cy="5532755"/>
             <wp:effectExtent l="0" t="0" r="0" b="0"/>
-            <wp:docPr id="18" name="Picture 18" descr="Graphical user interface, application&#10;&#10;Description automatically generated"/>
+            <wp:docPr id="7" name="Picture 7" descr="Graphical user interface, application&#10;&#10;Description automatically generated"/>
             <wp:cNvGraphicFramePr>
               <a:graphicFrameLocks xmlns:a="http://schemas.openxmlformats.org/drawingml/2006/main" noChangeAspect="1"/>
             </wp:cNvGraphicFramePr>
@@ -2288,7 +2282,7 @@
               <a:graphicData uri="http://schemas.openxmlformats.org/drawingml/2006/picture">
                 <pic:pic xmlns:pic="http://schemas.openxmlformats.org/drawingml/2006/picture">
                   <pic:nvPicPr>
-                    <pic:cNvPr id="18" name="Picture 18" descr="Graphical user interface, application&#10;&#10;Description automatically generated"/>
+                    <pic:cNvPr id="7" name="Picture 7" descr="Graphical user interface, application&#10;&#10;Description automatically generated"/>
                     <pic:cNvPicPr/>
                   </pic:nvPicPr>
                   <pic:blipFill>
@@ -2300,7 +2294,7 @@
                   <pic:spPr>
                     <a:xfrm>
                       <a:off x="0" y="0"/>
-                      <a:ext cx="5760720" cy="5433695"/>
+                      <a:ext cx="5760720" cy="5532755"/>
                     </a:xfrm>
                     <a:prstGeom prst="rect">
                       <a:avLst/>
@@ -2368,6 +2362,411 @@
         </w:rPr>
         <w:t>Wybór RAIDu, który chcemy zastosować oraz wpisanie tekstu, który zostanie przesłany do backendu. Po wybraniu RAIDa oraz wpisaniu tekstu klikamy przycisk wyślij.</w:t>
       </w:r>
+    </w:p>
+    <w:p>
+      <w:pPr>
+        <w:spacing w:line="480" w:lineRule="auto"/>
+        <w:ind w:left="-15" w:right="-15"/>
+        <w:jc w:val="left"/>
+        <w:rPr>
+          <w:szCs w:val="24"/>
+        </w:rPr>
+      </w:pPr>
+    </w:p>
+    <w:p>
+      <w:pPr>
+        <w:spacing w:line="480" w:lineRule="auto"/>
+        <w:ind w:left="-15" w:right="-15"/>
+        <w:jc w:val="left"/>
+        <w:rPr>
+          <w:szCs w:val="24"/>
+        </w:rPr>
+      </w:pPr>
+    </w:p>
+    <w:p>
+      <w:pPr>
+        <w:spacing w:line="480" w:lineRule="auto"/>
+        <w:ind w:left="-15" w:right="-15"/>
+        <w:jc w:val="left"/>
+        <w:rPr>
+          <w:szCs w:val="24"/>
+        </w:rPr>
+      </w:pPr>
+    </w:p>
+    <w:p>
+      <w:pPr>
+        <w:spacing w:line="480" w:lineRule="auto"/>
+        <w:ind w:left="-15" w:right="-15"/>
+        <w:jc w:val="left"/>
+        <w:rPr>
+          <w:szCs w:val="24"/>
+        </w:rPr>
+      </w:pPr>
+    </w:p>
+    <w:p>
+      <w:pPr>
+        <w:spacing w:line="480" w:lineRule="auto"/>
+        <w:ind w:left="-15" w:right="-15"/>
+        <w:jc w:val="left"/>
+        <w:rPr>
+          <w:szCs w:val="24"/>
+        </w:rPr>
+      </w:pPr>
+    </w:p>
+    <w:p>
+      <w:pPr>
+        <w:spacing w:line="480" w:lineRule="auto"/>
+        <w:ind w:left="-15" w:right="-15"/>
+        <w:jc w:val="left"/>
+        <w:rPr>
+          <w:b/>
+          <w:bCs/>
+          <w:szCs w:val="24"/>
+        </w:rPr>
+      </w:pPr>
+      <w:r>
+        <w:rPr>
+          <w:b/>
+          <w:bCs/>
+          <w:szCs w:val="24"/>
+        </w:rPr>
+        <w:lastRenderedPageBreak/>
+        <w:t>Przykład użycia:</w:t>
+      </w:r>
+    </w:p>
+    <w:p>
+      <w:pPr>
+        <w:spacing w:line="480" w:lineRule="auto"/>
+        <w:ind w:left="-15" w:right="-15"/>
+        <w:jc w:val="center"/>
+        <w:rPr>
+          <w:szCs w:val="24"/>
+        </w:rPr>
+      </w:pPr>
+      <w:r>
+        <w:rPr>
+          <w:noProof/>
+        </w:rPr>
+        <w:drawing>
+          <wp:inline distT="0" distB="0" distL="0" distR="0" wp14:anchorId="01F0B524" wp14:editId="33DECB3F">
+            <wp:extent cx="5181600" cy="5263276"/>
+            <wp:effectExtent l="0" t="0" r="0" b="0"/>
+            <wp:docPr id="13" name="Picture 13" descr="Graphical user interface, application&#10;&#10;Description automatically generated"/>
+            <wp:cNvGraphicFramePr>
+              <a:graphicFrameLocks xmlns:a="http://schemas.openxmlformats.org/drawingml/2006/main" noChangeAspect="1"/>
+            </wp:cNvGraphicFramePr>
+            <a:graphic xmlns:a="http://schemas.openxmlformats.org/drawingml/2006/main">
+              <a:graphicData uri="http://schemas.openxmlformats.org/drawingml/2006/picture">
+                <pic:pic xmlns:pic="http://schemas.openxmlformats.org/drawingml/2006/picture">
+                  <pic:nvPicPr>
+                    <pic:cNvPr id="13" name="Picture 13" descr="Graphical user interface, application&#10;&#10;Description automatically generated"/>
+                    <pic:cNvPicPr/>
+                  </pic:nvPicPr>
+                  <pic:blipFill>
+                    <a:blip r:embed="rId21"/>
+                    <a:stretch>
+                      <a:fillRect/>
+                    </a:stretch>
+                  </pic:blipFill>
+                  <pic:spPr>
+                    <a:xfrm>
+                      <a:off x="0" y="0"/>
+                      <a:ext cx="5185917" cy="5267661"/>
+                    </a:xfrm>
+                    <a:prstGeom prst="rect">
+                      <a:avLst/>
+                    </a:prstGeom>
+                  </pic:spPr>
+                </pic:pic>
+              </a:graphicData>
+            </a:graphic>
+          </wp:inline>
+        </w:drawing>
+      </w:r>
+    </w:p>
+    <w:p>
+      <w:pPr>
+        <w:spacing w:line="480" w:lineRule="auto"/>
+        <w:ind w:left="-15" w:right="-15"/>
+        <w:jc w:val="center"/>
+        <w:rPr>
+          <w:szCs w:val="24"/>
+        </w:rPr>
+      </w:pPr>
+      <w:r>
+        <w:rPr>
+          <w:szCs w:val="24"/>
+        </w:rPr>
+        <w:t>5</w:t>
+      </w:r>
+      <w:r>
+        <w:rPr>
+          <w:szCs w:val="24"/>
+        </w:rPr>
+        <w:t>.</w:t>
+      </w:r>
+      <w:r>
+        <w:rPr>
+          <w:szCs w:val="24"/>
+        </w:rPr>
+        <w:t>3</w:t>
+      </w:r>
+      <w:r>
+        <w:rPr>
+          <w:szCs w:val="24"/>
+        </w:rPr>
+        <w:t xml:space="preserve"> </w:t>
+      </w:r>
+      <w:r>
+        <w:rPr>
+          <w:szCs w:val="24"/>
+        </w:rPr>
+        <w:t>Przykład z ala ma kota</w:t>
+      </w:r>
+    </w:p>
+    <w:p>
+      <w:pPr>
+        <w:spacing w:line="480" w:lineRule="auto"/>
+        <w:ind w:left="-15" w:right="-15"/>
+        <w:jc w:val="center"/>
+        <w:rPr>
+          <w:szCs w:val="24"/>
+        </w:rPr>
+      </w:pPr>
+      <w:r>
+        <w:rPr>
+          <w:noProof/>
+        </w:rPr>
+        <w:lastRenderedPageBreak/>
+        <w:drawing>
+          <wp:inline distT="0" distB="0" distL="0" distR="0" wp14:anchorId="1340F789" wp14:editId="7BCF2CC2">
+            <wp:extent cx="4846244" cy="5168900"/>
+            <wp:effectExtent l="0" t="0" r="0" b="0"/>
+            <wp:docPr id="14" name="Picture 14" descr="Graphical user interface, application&#10;&#10;Description automatically generated"/>
+            <wp:cNvGraphicFramePr>
+              <a:graphicFrameLocks xmlns:a="http://schemas.openxmlformats.org/drawingml/2006/main" noChangeAspect="1"/>
+            </wp:cNvGraphicFramePr>
+            <a:graphic xmlns:a="http://schemas.openxmlformats.org/drawingml/2006/main">
+              <a:graphicData uri="http://schemas.openxmlformats.org/drawingml/2006/picture">
+                <pic:pic xmlns:pic="http://schemas.openxmlformats.org/drawingml/2006/picture">
+                  <pic:nvPicPr>
+                    <pic:cNvPr id="14" name="Picture 14" descr="Graphical user interface, application&#10;&#10;Description automatically generated"/>
+                    <pic:cNvPicPr/>
+                  </pic:nvPicPr>
+                  <pic:blipFill>
+                    <a:blip r:embed="rId22"/>
+                    <a:stretch>
+                      <a:fillRect/>
+                    </a:stretch>
+                  </pic:blipFill>
+                  <pic:spPr>
+                    <a:xfrm>
+                      <a:off x="0" y="0"/>
+                      <a:ext cx="4850075" cy="5172987"/>
+                    </a:xfrm>
+                    <a:prstGeom prst="rect">
+                      <a:avLst/>
+                    </a:prstGeom>
+                  </pic:spPr>
+                </pic:pic>
+              </a:graphicData>
+            </a:graphic>
+          </wp:inline>
+        </w:drawing>
+      </w:r>
+    </w:p>
+    <w:p>
+      <w:pPr>
+        <w:spacing w:line="480" w:lineRule="auto"/>
+        <w:ind w:left="-15" w:right="-15"/>
+        <w:jc w:val="center"/>
+        <w:rPr>
+          <w:szCs w:val="24"/>
+        </w:rPr>
+      </w:pPr>
+      <w:r>
+        <w:rPr>
+          <w:szCs w:val="24"/>
+        </w:rPr>
+        <w:t>5</w:t>
+      </w:r>
+      <w:r>
+        <w:rPr>
+          <w:szCs w:val="24"/>
+        </w:rPr>
+        <w:t>.</w:t>
+      </w:r>
+      <w:r>
+        <w:rPr>
+          <w:szCs w:val="24"/>
+        </w:rPr>
+        <w:t>4</w:t>
+      </w:r>
+      <w:r>
+        <w:rPr>
+          <w:szCs w:val="24"/>
+        </w:rPr>
+        <w:t xml:space="preserve"> </w:t>
+      </w:r>
+      <w:r>
+        <w:rPr>
+          <w:szCs w:val="24"/>
+        </w:rPr>
+        <w:t xml:space="preserve">Przykład z ala </w:t>
+      </w:r>
+      <w:r>
+        <w:rPr>
+          <w:szCs w:val="24"/>
+        </w:rPr>
+        <w:t>„</w:t>
+      </w:r>
+      <w:r>
+        <w:rPr>
+          <w:szCs w:val="24"/>
+        </w:rPr>
+        <w:t>ma</w:t>
+      </w:r>
+      <w:r>
+        <w:rPr>
+          <w:szCs w:val="24"/>
+        </w:rPr>
+        <w:t>”</w:t>
+      </w:r>
+      <w:r>
+        <w:rPr>
+          <w:szCs w:val="24"/>
+        </w:rPr>
+        <w:t xml:space="preserve"> kota</w:t>
+      </w:r>
+    </w:p>
+    <w:p>
+      <w:pPr>
+        <w:spacing w:line="480" w:lineRule="auto"/>
+        <w:ind w:left="-15" w:right="-15"/>
+        <w:jc w:val="center"/>
+        <w:rPr>
+          <w:szCs w:val="24"/>
+        </w:rPr>
+      </w:pPr>
+    </w:p>
+    <w:p>
+      <w:pPr>
+        <w:spacing w:line="480" w:lineRule="auto"/>
+        <w:ind w:left="-15" w:right="-15"/>
+        <w:jc w:val="left"/>
+        <w:rPr>
+          <w:szCs w:val="24"/>
+        </w:rPr>
+      </w:pPr>
+      <w:r>
+        <w:rPr>
+          <w:noProof/>
+        </w:rPr>
+        <w:lastRenderedPageBreak/>
+        <w:drawing>
+          <wp:inline distT="0" distB="0" distL="0" distR="0" wp14:anchorId="0B20CD87" wp14:editId="7CA9C81E">
+            <wp:extent cx="5760720" cy="5974715"/>
+            <wp:effectExtent l="0" t="0" r="0" b="6985"/>
+            <wp:docPr id="15" name="Picture 15" descr="Graphical user interface, application&#10;&#10;Description automatically generated"/>
+            <wp:cNvGraphicFramePr>
+              <a:graphicFrameLocks xmlns:a="http://schemas.openxmlformats.org/drawingml/2006/main" noChangeAspect="1"/>
+            </wp:cNvGraphicFramePr>
+            <a:graphic xmlns:a="http://schemas.openxmlformats.org/drawingml/2006/main">
+              <a:graphicData uri="http://schemas.openxmlformats.org/drawingml/2006/picture">
+                <pic:pic xmlns:pic="http://schemas.openxmlformats.org/drawingml/2006/picture">
+                  <pic:nvPicPr>
+                    <pic:cNvPr id="15" name="Picture 15" descr="Graphical user interface, application&#10;&#10;Description automatically generated"/>
+                    <pic:cNvPicPr/>
+                  </pic:nvPicPr>
+                  <pic:blipFill>
+                    <a:blip r:embed="rId23"/>
+                    <a:stretch>
+                      <a:fillRect/>
+                    </a:stretch>
+                  </pic:blipFill>
+                  <pic:spPr>
+                    <a:xfrm>
+                      <a:off x="0" y="0"/>
+                      <a:ext cx="5760720" cy="5974715"/>
+                    </a:xfrm>
+                    <a:prstGeom prst="rect">
+                      <a:avLst/>
+                    </a:prstGeom>
+                  </pic:spPr>
+                </pic:pic>
+              </a:graphicData>
+            </a:graphic>
+          </wp:inline>
+        </w:drawing>
+      </w:r>
+    </w:p>
+    <w:p>
+      <w:pPr>
+        <w:spacing w:line="480" w:lineRule="auto"/>
+        <w:ind w:left="-15" w:right="-15"/>
+        <w:jc w:val="center"/>
+        <w:rPr>
+          <w:szCs w:val="24"/>
+        </w:rPr>
+      </w:pPr>
+      <w:r>
+        <w:rPr>
+          <w:szCs w:val="24"/>
+        </w:rPr>
+        <w:t>5</w:t>
+      </w:r>
+      <w:r>
+        <w:rPr>
+          <w:szCs w:val="24"/>
+        </w:rPr>
+        <w:t>.</w:t>
+      </w:r>
+      <w:r>
+        <w:rPr>
+          <w:szCs w:val="24"/>
+        </w:rPr>
+        <w:t>5</w:t>
+      </w:r>
+      <w:r>
+        <w:rPr>
+          <w:szCs w:val="24"/>
+        </w:rPr>
+        <w:t xml:space="preserve"> </w:t>
+      </w:r>
+      <w:r>
+        <w:rPr>
+          <w:szCs w:val="24"/>
+        </w:rPr>
+        <w:t xml:space="preserve">Przykład z ala ma </w:t>
+      </w:r>
+      <w:r>
+        <w:rPr>
+          <w:szCs w:val="24"/>
+        </w:rPr>
+        <w:t>„</w:t>
+      </w:r>
+      <w:r>
+        <w:rPr>
+          <w:szCs w:val="24"/>
+        </w:rPr>
+        <w:t>kota</w:t>
+      </w:r>
+      <w:r>
+        <w:rPr>
+          <w:szCs w:val="24"/>
+        </w:rPr>
+        <w:t>”</w:t>
+      </w:r>
+    </w:p>
+    <w:p>
+      <w:pPr>
+        <w:spacing w:line="480" w:lineRule="auto"/>
+        <w:ind w:left="-15" w:right="-15"/>
+        <w:jc w:val="left"/>
+        <w:rPr>
+          <w:szCs w:val="24"/>
+        </w:rPr>
+      </w:pPr>
     </w:p>
     <w:p/>
     <w:p/>

</xml_diff>